<commit_message>
Added other dates to P.P.
</commit_message>
<xml_diff>
--- a/documentation/Project/ProjectPlan_v2.0.docx
+++ b/documentation/Project/ProjectPlan_v2.0.docx
@@ -6353,6 +6353,124 @@
           <w:szCs w:val="24"/>
         </w:rPr>
         <w:tab/>
+        <w:t>SRS Abstract Submission</w:t>
+      </w:r>
+      <w:r>
+        <w:rPr>
+          <w:rFonts w:ascii="Times New Roman" w:hAnsi="Times New Roman" w:cs="Times New Roman"/>
+          <w:sz w:val="24"/>
+          <w:szCs w:val="24"/>
+        </w:rPr>
+        <w:tab/>
+      </w:r>
+      <w:r>
+        <w:rPr>
+          <w:rFonts w:ascii="Times New Roman" w:hAnsi="Times New Roman" w:cs="Times New Roman"/>
+          <w:sz w:val="24"/>
+          <w:szCs w:val="24"/>
+        </w:rPr>
+        <w:tab/>
+      </w:r>
+      <w:r>
+        <w:rPr>
+          <w:rFonts w:ascii="Times New Roman" w:hAnsi="Times New Roman" w:cs="Times New Roman"/>
+          <w:sz w:val="24"/>
+          <w:szCs w:val="24"/>
+        </w:rPr>
+        <w:tab/>
+        <w:t>March 17, 2015</w:t>
+      </w:r>
+    </w:p>
+    <w:p>
+      <w:pPr>
+        <w:contextualSpacing/>
+        <w:rPr>
+          <w:rFonts w:ascii="Times New Roman" w:hAnsi="Times New Roman" w:cs="Times New Roman"/>
+          <w:sz w:val="24"/>
+          <w:szCs w:val="24"/>
+        </w:rPr>
+      </w:pPr>
+      <w:r>
+        <w:rPr>
+          <w:rFonts w:ascii="Times New Roman" w:hAnsi="Times New Roman" w:cs="Times New Roman"/>
+          <w:sz w:val="24"/>
+          <w:szCs w:val="24"/>
+        </w:rPr>
+        <w:tab/>
+      </w:r>
+      <w:r>
+        <w:rPr>
+          <w:rFonts w:ascii="Times New Roman" w:hAnsi="Times New Roman" w:cs="Times New Roman"/>
+          <w:sz w:val="24"/>
+          <w:szCs w:val="24"/>
+        </w:rPr>
+        <w:t>NTASC</w:t>
+      </w:r>
+      <w:r>
+        <w:rPr>
+          <w:rFonts w:ascii="Times New Roman" w:hAnsi="Times New Roman" w:cs="Times New Roman"/>
+          <w:sz w:val="24"/>
+          <w:szCs w:val="24"/>
+        </w:rPr>
+        <w:t xml:space="preserve"> Abstract Submission</w:t>
+      </w:r>
+      <w:r>
+        <w:rPr>
+          <w:rFonts w:ascii="Times New Roman" w:hAnsi="Times New Roman" w:cs="Times New Roman"/>
+          <w:sz w:val="24"/>
+          <w:szCs w:val="24"/>
+        </w:rPr>
+        <w:tab/>
+      </w:r>
+      <w:r>
+        <w:rPr>
+          <w:rFonts w:ascii="Times New Roman" w:hAnsi="Times New Roman" w:cs="Times New Roman"/>
+          <w:sz w:val="24"/>
+          <w:szCs w:val="24"/>
+        </w:rPr>
+        <w:tab/>
+      </w:r>
+      <w:r>
+        <w:rPr>
+          <w:rFonts w:ascii="Times New Roman" w:hAnsi="Times New Roman" w:cs="Times New Roman"/>
+          <w:sz w:val="24"/>
+          <w:szCs w:val="24"/>
+        </w:rPr>
+        <w:tab/>
+      </w:r>
+      <w:r>
+        <w:rPr>
+          <w:rFonts w:ascii="Times New Roman" w:hAnsi="Times New Roman" w:cs="Times New Roman"/>
+          <w:sz w:val="24"/>
+          <w:szCs w:val="24"/>
+        </w:rPr>
+        <w:t>April 1</w:t>
+      </w:r>
+      <w:r>
+        <w:rPr>
+          <w:rFonts w:ascii="Times New Roman" w:hAnsi="Times New Roman" w:cs="Times New Roman"/>
+          <w:sz w:val="24"/>
+          <w:szCs w:val="24"/>
+        </w:rPr>
+        <w:t>, 2015</w:t>
+      </w:r>
+    </w:p>
+    <w:p>
+      <w:pPr>
+        <w:contextualSpacing/>
+        <w:rPr>
+          <w:rFonts w:ascii="Times New Roman" w:hAnsi="Times New Roman" w:cs="Times New Roman"/>
+          <w:sz w:val="24"/>
+          <w:szCs w:val="24"/>
+        </w:rPr>
+      </w:pPr>
+      <w:r>
+        <w:rPr>
+          <w:rFonts w:ascii="Times New Roman" w:hAnsi="Times New Roman" w:cs="Times New Roman"/>
+          <w:sz w:val="24"/>
+          <w:szCs w:val="24"/>
+        </w:rPr>
+        <w:tab/>
       </w:r>
       <w:r>
         <w:rPr>
@@ -6417,6 +6535,50 @@
           <w:szCs w:val="24"/>
         </w:rPr>
         <w:t>, 2015</w:t>
+      </w:r>
+    </w:p>
+    <w:p>
+      <w:pPr>
+        <w:contextualSpacing/>
+        <w:rPr>
+          <w:rFonts w:ascii="Times New Roman" w:hAnsi="Times New Roman" w:cs="Times New Roman"/>
+          <w:sz w:val="24"/>
+          <w:szCs w:val="24"/>
+        </w:rPr>
+      </w:pPr>
+      <w:r>
+        <w:rPr>
+          <w:rFonts w:ascii="Times New Roman" w:hAnsi="Times New Roman" w:cs="Times New Roman"/>
+          <w:sz w:val="24"/>
+          <w:szCs w:val="24"/>
+        </w:rPr>
+        <w:tab/>
+        <w:t>SRS Poster Submission</w:t>
+      </w:r>
+      <w:r>
+        <w:rPr>
+          <w:rFonts w:ascii="Times New Roman" w:hAnsi="Times New Roman" w:cs="Times New Roman"/>
+          <w:sz w:val="24"/>
+          <w:szCs w:val="24"/>
+        </w:rPr>
+        <w:tab/>
+      </w:r>
+      <w:r>
+        <w:rPr>
+          <w:rFonts w:ascii="Times New Roman" w:hAnsi="Times New Roman" w:cs="Times New Roman"/>
+          <w:sz w:val="24"/>
+          <w:szCs w:val="24"/>
+        </w:rPr>
+        <w:tab/>
+      </w:r>
+      <w:r>
+        <w:rPr>
+          <w:rFonts w:ascii="Times New Roman" w:hAnsi="Times New Roman" w:cs="Times New Roman"/>
+          <w:sz w:val="24"/>
+          <w:szCs w:val="24"/>
+        </w:rPr>
+        <w:tab/>
+        <w:t>April 9, 2015</w:t>
       </w:r>
     </w:p>
     <w:p>
@@ -6608,6 +6770,14 @@
           <w:sz w:val="24"/>
           <w:szCs w:val="24"/>
         </w:rPr>
+        <w:t xml:space="preserve">17, </w:t>
+      </w:r>
+      <w:r>
+        <w:rPr>
+          <w:rFonts w:ascii="Times New Roman" w:hAnsi="Times New Roman" w:cs="Times New Roman"/>
+          <w:sz w:val="24"/>
+          <w:szCs w:val="24"/>
+        </w:rPr>
         <w:t>2015</w:t>
       </w:r>
     </w:p>
@@ -6635,16 +6805,18 @@
           <w:sz w:val="24"/>
           <w:szCs w:val="24"/>
         </w:rPr>
+        <w:t xml:space="preserve"> Presentation</w:t>
+      </w:r>
+      <w:r>
+        <w:rPr>
+          <w:rFonts w:ascii="Times New Roman" w:hAnsi="Times New Roman" w:cs="Times New Roman"/>
+          <w:sz w:val="24"/>
+          <w:szCs w:val="24"/>
+        </w:rPr>
         <w:tab/>
       </w:r>
-      <w:r>
-        <w:rPr>
-          <w:rFonts w:ascii="Times New Roman" w:hAnsi="Times New Roman" w:cs="Times New Roman"/>
-          <w:sz w:val="24"/>
-          <w:szCs w:val="24"/>
-        </w:rPr>
-        <w:tab/>
-      </w:r>
+      <w:bookmarkStart w:id="22" w:name="_GoBack"/>
+      <w:bookmarkEnd w:id="22"/>
       <w:r>
         <w:rPr>
           <w:rFonts w:ascii="Times New Roman" w:hAnsi="Times New Roman" w:cs="Times New Roman"/>
@@ -6734,7 +6906,15 @@
           <w:sz w:val="24"/>
           <w:szCs w:val="24"/>
         </w:rPr>
-        <w:t xml:space="preserve">May </w:t>
+        <w:t>April 30,</w:t>
+      </w:r>
+      <w:r>
+        <w:rPr>
+          <w:rFonts w:ascii="Times New Roman" w:hAnsi="Times New Roman" w:cs="Times New Roman"/>
+          <w:sz w:val="24"/>
+          <w:szCs w:val="24"/>
+        </w:rPr>
+        <w:t xml:space="preserve"> </w:t>
       </w:r>
       <w:r>
         <w:rPr>
@@ -6935,14 +7115,13 @@
           <w:szCs w:val="32"/>
         </w:rPr>
       </w:pPr>
-      <w:bookmarkStart w:id="22" w:name="_Toc402857312"/>
+      <w:bookmarkStart w:id="23" w:name="_Toc402857312"/>
       <w:r>
         <w:rPr>
           <w:rFonts w:ascii="Times New Roman" w:hAnsi="Times New Roman" w:cs="Times New Roman"/>
           <w:sz w:val="32"/>
           <w:szCs w:val="32"/>
         </w:rPr>
-        <w:lastRenderedPageBreak/>
         <w:t xml:space="preserve">4.2 </w:t>
       </w:r>
       <w:r>
@@ -6953,7 +7132,7 @@
         </w:rPr>
         <w:t>Iteration Descriptions</w:t>
       </w:r>
-      <w:bookmarkEnd w:id="22"/>
+      <w:bookmarkEnd w:id="23"/>
     </w:p>
     <w:p>
       <w:pPr>
@@ -7836,7 +8015,7 @@
           <w:szCs w:val="32"/>
         </w:rPr>
       </w:pPr>
-      <w:bookmarkStart w:id="23" w:name="_Toc402857313"/>
+      <w:bookmarkStart w:id="24" w:name="_Toc402857313"/>
       <w:r>
         <w:rPr>
           <w:rFonts w:ascii="Times New Roman" w:hAnsi="Times New Roman" w:cs="Times New Roman"/>
@@ -7853,7 +8032,7 @@
         </w:rPr>
         <w:t>Team Member Roles and Responsibilities</w:t>
       </w:r>
-      <w:bookmarkEnd w:id="23"/>
+      <w:bookmarkEnd w:id="24"/>
     </w:p>
     <w:p>
       <w:pPr>
@@ -7998,7 +8177,7 @@
           <w:szCs w:val="32"/>
         </w:rPr>
       </w:pPr>
-      <w:bookmarkStart w:id="24" w:name="_Toc402857314"/>
+      <w:bookmarkStart w:id="25" w:name="_Toc402857314"/>
       <w:r>
         <w:rPr>
           <w:rFonts w:ascii="Times New Roman" w:hAnsi="Times New Roman" w:cs="Times New Roman"/>
@@ -8017,8 +8196,6 @@
           <w:szCs w:val="32"/>
         </w:rPr>
       </w:pPr>
-      <w:bookmarkStart w:id="25" w:name="_GoBack"/>
-      <w:bookmarkEnd w:id="25"/>
       <w:r>
         <w:rPr>
           <w:rFonts w:ascii="Times New Roman" w:hAnsi="Times New Roman" w:cs="Times New Roman"/>
@@ -8036,7 +8213,7 @@
         </w:rPr>
         <w:t>Monitoring and Reporting Mechanisms</w:t>
       </w:r>
-      <w:bookmarkEnd w:id="24"/>
+      <w:bookmarkEnd w:id="25"/>
     </w:p>
     <w:p>
       <w:pPr>
@@ -10279,7 +10456,7 @@
               <w:noProof/>
               <w:color w:val="FFFFFF" w:themeColor="background1"/>
             </w:rPr>
-            <w:t>7</w:t>
+            <w:t>5</w:t>
           </w:r>
           <w:r>
             <w:rPr>
@@ -10301,27 +10478,14 @@
           <w:pPr>
             <w:pStyle w:val="Footer"/>
           </w:pPr>
-          <w:r>
-            <w:fldChar w:fldCharType="begin"/>
-          </w:r>
-          <w:r>
-            <w:instrText xml:space="preserve"> STYLEREF  "1"  </w:instrText>
-          </w:r>
-          <w:r>
-            <w:fldChar w:fldCharType="separate"/>
-          </w:r>
-          <w:r>
-            <w:rPr>
-              <w:noProof/>
-            </w:rPr>
-            <w:t>Project Management</w:t>
-          </w:r>
-          <w:r>
-            <w:rPr>
-              <w:noProof/>
-            </w:rPr>
-            <w:fldChar w:fldCharType="end"/>
-          </w:r>
+          <w:fldSimple w:instr=" STYLEREF  &quot;1&quot;  ">
+            <w:r>
+              <w:rPr>
+                <w:noProof/>
+              </w:rPr>
+              <w:t>Project Management</w:t>
+            </w:r>
+          </w:fldSimple>
           <w:r>
             <w:t xml:space="preserve"> | </w:t>
           </w:r>
@@ -17863,14 +18027,14 @@
     <w:charset w:val="00"/>
     <w:family w:val="auto"/>
     <w:pitch w:val="variable"/>
-    <w:sig w:usb0="00000003" w:usb1="00000000" w:usb2="00000000" w:usb3="00000000" w:csb0="00000001" w:csb1="00000000"/>
+    <w:sig w:usb0="E0002AEF" w:usb1="C0007841" w:usb2="00000009" w:usb3="00000000" w:csb0="000001FF" w:csb1="00000000"/>
   </w:font>
   <w:font w:name="Courier New">
     <w:panose1 w:val="02070309020205020404"/>
     <w:charset w:val="00"/>
     <w:family w:val="auto"/>
     <w:pitch w:val="variable"/>
-    <w:sig w:usb0="00000003" w:usb1="00000000" w:usb2="00000000" w:usb3="00000000" w:csb0="00000001" w:csb1="00000000"/>
+    <w:sig w:usb0="E0002AFF" w:usb1="C0007843" w:usb2="00000009" w:usb3="00000000" w:csb0="000001FF" w:csb1="00000000"/>
   </w:font>
   <w:font w:name="Wingdings">
     <w:panose1 w:val="05000000000000000000"/>
@@ -17884,43 +18048,39 @@
     <w:charset w:val="00"/>
     <w:family w:val="auto"/>
     <w:pitch w:val="variable"/>
-    <w:sig w:usb0="00000003" w:usb1="00000000" w:usb2="00000000" w:usb3="00000000" w:csb0="00000001" w:csb1="00000000"/>
+    <w:sig w:usb0="E10002FF" w:usb1="4000ACFF" w:usb2="00000009" w:usb3="00000000" w:csb0="0000019F" w:csb1="00000000"/>
   </w:font>
   <w:font w:name="Cambria">
     <w:panose1 w:val="02040503050406030204"/>
     <w:charset w:val="00"/>
     <w:family w:val="auto"/>
     <w:pitch w:val="variable"/>
-    <w:sig w:usb0="00000003" w:usb1="00000000" w:usb2="00000000" w:usb3="00000000" w:csb0="00000001" w:csb1="00000000"/>
+    <w:sig w:usb0="E00002FF" w:usb1="400004FF" w:usb2="00000000" w:usb3="00000000" w:csb0="0000019F" w:csb1="00000000"/>
   </w:font>
   <w:font w:name="ＭＳ 明朝">
-    <w:panose1 w:val="00000000000000000000"/>
-    <w:charset w:val="80"/>
-    <w:family w:val="roman"/>
-    <w:notTrueType/>
-    <w:pitch w:val="fixed"/>
+    <w:charset w:val="4E"/>
+    <w:family w:val="auto"/>
+    <w:pitch w:val="variable"/>
     <w:sig w:usb0="00000001" w:usb1="08070000" w:usb2="00000010" w:usb3="00000000" w:csb0="00020000" w:csb1="00000000"/>
   </w:font>
   <w:font w:name="Tahoma">
     <w:panose1 w:val="020B0604030504040204"/>
     <w:charset w:val="00"/>
-    <w:family w:val="swiss"/>
+    <w:family w:val="auto"/>
     <w:pitch w:val="variable"/>
-    <w:sig w:usb0="E1002EFF" w:usb1="C000605B" w:usb2="00000029" w:usb3="00000000" w:csb0="000101FF" w:csb1="00000000"/>
+    <w:sig w:usb0="00000003" w:usb1="00000000" w:usb2="00000000" w:usb3="00000000" w:csb0="00000001" w:csb1="00000000"/>
   </w:font>
   <w:font w:name="Arial">
     <w:panose1 w:val="020B0604020202020204"/>
     <w:charset w:val="00"/>
     <w:family w:val="auto"/>
     <w:pitch w:val="variable"/>
-    <w:sig w:usb0="00000003" w:usb1="00000000" w:usb2="00000000" w:usb3="00000000" w:csb0="00000001" w:csb1="00000000"/>
+    <w:sig w:usb0="E0002AFF" w:usb1="C0007843" w:usb2="00000009" w:usb3="00000000" w:csb0="000001FF" w:csb1="00000000"/>
   </w:font>
   <w:font w:name="ＭＳ ゴシック">
-    <w:panose1 w:val="00000000000000000000"/>
-    <w:charset w:val="80"/>
-    <w:family w:val="modern"/>
-    <w:notTrueType/>
-    <w:pitch w:val="fixed"/>
+    <w:charset w:val="4E"/>
+    <w:family w:val="auto"/>
+    <w:pitch w:val="variable"/>
     <w:sig w:usb0="00000001" w:usb1="08070000" w:usb2="00000010" w:usb3="00000000" w:csb0="00020000" w:csb1="00000000"/>
   </w:font>
 </w:fonts>
@@ -19135,7 +19295,7 @@
 </file>
 
 <file path=customXml/itemProps2.xml><?xml version="1.0" encoding="utf-8"?>
-<ds:datastoreItem xmlns:ds="http://schemas.openxmlformats.org/officeDocument/2006/customXml" ds:itemID="{30699BF4-DC93-CA43-8939-2C6961DDD03E}">
+<ds:datastoreItem xmlns:ds="http://schemas.openxmlformats.org/officeDocument/2006/customXml" ds:itemID="{51C714B9-A478-AF4D-A88F-6B26CB25AFC2}">
   <ds:schemaRefs>
     <ds:schemaRef ds:uri="http://schemas.openxmlformats.org/officeDocument/2006/bibliography"/>
   </ds:schemaRefs>

</xml_diff>